<commit_message>
Updated resume, new version of tech giant
</commit_message>
<xml_diff>
--- a/GameResume_old.docx
+++ b/GameResume_old.docx
@@ -83,7 +83,23 @@
           <w:sz w:val="22"/>
           <w:szCs w:val="24"/>
         </w:rPr>
-        <w:t xml:space="preserve">317) 201-694 | </w:t>
+        <w:t>317) 201-694</w:t>
+      </w:r>
+      <w:r>
+        <w:rPr>
+          <w:sz w:val="22"/>
+          <w:szCs w:val="24"/>
+        </w:rPr>
+        <w:t>8</w:t>
+      </w:r>
+      <w:bookmarkStart w:id="0" w:name="_GoBack"/>
+      <w:bookmarkEnd w:id="0"/>
+      <w:r>
+        <w:rPr>
+          <w:sz w:val="22"/>
+          <w:szCs w:val="24"/>
+        </w:rPr>
+        <w:t xml:space="preserve"> | </w:t>
       </w:r>
       <w:hyperlink r:id="rId6" w:history="1">
         <w:r>
@@ -298,13 +314,7 @@
         <w:rPr>
           <w:szCs w:val="20"/>
         </w:rPr>
-        <w:t>simulation</w:t>
-      </w:r>
-      <w:r>
-        <w:rPr>
-          <w:szCs w:val="20"/>
-        </w:rPr>
-        <w:t xml:space="preserve"> </w:t>
+        <w:t xml:space="preserve">simulation </w:t>
       </w:r>
       <w:r>
         <w:rPr>
@@ -472,8 +482,6 @@
         </w:rPr>
         <w:t xml:space="preserve">Video Game Production Intern </w:t>
       </w:r>
-      <w:bookmarkStart w:id="0" w:name="_GoBack"/>
-      <w:bookmarkEnd w:id="0"/>
     </w:p>
     <w:p>
       <w:pPr>
@@ -5491,7 +5499,7 @@
 </file>
 
 <file path=customXml/itemProps1.xml><?xml version="1.0" encoding="utf-8"?>
-<ds:datastoreItem xmlns:ds="http://schemas.openxmlformats.org/officeDocument/2006/customXml" ds:itemID="{7FFCDFE6-54E1-4C68-8F14-31690418FFE7}">
+<ds:datastoreItem xmlns:ds="http://schemas.openxmlformats.org/officeDocument/2006/customXml" ds:itemID="{91C2449E-9414-4576-828A-5625C98FB43A}">
   <ds:schemaRefs>
     <ds:schemaRef ds:uri="http://schemas.openxmlformats.org/officeDocument/2006/bibliography"/>
   </ds:schemaRefs>

</xml_diff>